<commit_message>
fix: added class modifier definition and reference to lucid
</commit_message>
<xml_diff>
--- a/A21/CST8221_A21_Andrew170_Solomon691.docx
+++ b/A21/CST8221_A21_Andrew170_Solomon691.docx
@@ -1061,6 +1061,7 @@
         <w:rPr>
           <w:rFonts w:ascii="Arial" w:eastAsia="Arial" w:hAnsi="Arial" w:cs="Arial"/>
           <w:i/>
+          <w:noProof/>
           <w:color w:val="C00000"/>
           <w:spacing w:val="-2"/>
           <w:sz w:val="24"/>
@@ -1106,6 +1107,7 @@
         <w:rPr>
           <w:rFonts w:ascii="Arial" w:eastAsia="Arial" w:hAnsi="Arial" w:cs="Arial"/>
           <w:i/>
+          <w:noProof/>
           <w:color w:val="C00000"/>
           <w:spacing w:val="-2"/>
           <w:sz w:val="24"/>
@@ -1151,6 +1153,7 @@
         <w:rPr>
           <w:rFonts w:ascii="Arial" w:eastAsia="Arial" w:hAnsi="Arial" w:cs="Arial"/>
           <w:i/>
+          <w:noProof/>
           <w:color w:val="C00000"/>
           <w:spacing w:val="-2"/>
           <w:sz w:val="24"/>
@@ -1196,6 +1199,7 @@
         <w:rPr>
           <w:rFonts w:ascii="Arial" w:eastAsia="Arial" w:hAnsi="Arial" w:cs="Arial"/>
           <w:i/>
+          <w:noProof/>
           <w:color w:val="C00000"/>
           <w:spacing w:val="-2"/>
           <w:sz w:val="24"/>
@@ -1242,6 +1246,7 @@
         <w:rPr>
           <w:rFonts w:ascii="Arial" w:eastAsia="Arial" w:hAnsi="Arial" w:cs="Arial"/>
           <w:i/>
+          <w:noProof/>
           <w:color w:val="C00000"/>
           <w:spacing w:val="-2"/>
           <w:sz w:val="24"/>
@@ -1287,6 +1292,7 @@
         <w:rPr>
           <w:rFonts w:ascii="Arial" w:eastAsia="Arial" w:hAnsi="Arial" w:cs="Arial"/>
           <w:i/>
+          <w:noProof/>
           <w:color w:val="C00000"/>
           <w:spacing w:val="-2"/>
           <w:sz w:val="24"/>
@@ -1332,16 +1338,17 @@
         <w:rPr>
           <w:rFonts w:ascii="Arial" w:eastAsia="Arial" w:hAnsi="Arial" w:cs="Arial"/>
           <w:i/>
+          <w:noProof/>
           <w:color w:val="C00000"/>
           <w:spacing w:val="-2"/>
           <w:sz w:val="24"/>
           <w:szCs w:val="24"/>
         </w:rPr>
         <w:drawing>
-          <wp:inline distT="0" distB="0" distL="0" distR="0" wp14:anchorId="576FEB68" wp14:editId="7BA6D7AF">
-            <wp:extent cx="4658375" cy="1714739"/>
+          <wp:inline distT="0" distB="0" distL="0" distR="0" wp14:anchorId="1CD9EF92" wp14:editId="6FC86CFB">
+            <wp:extent cx="4658375" cy="1733792"/>
             <wp:effectExtent l="0" t="0" r="8890" b="0"/>
-            <wp:docPr id="930681983" name="Picture 1" descr="A screenshot of a match&#10;&#10;Description automatically generated with low confidence"/>
+            <wp:docPr id="1333965277" name="Picture 1"/>
             <wp:cNvGraphicFramePr>
               <a:graphicFrameLocks xmlns:a="http://schemas.openxmlformats.org/drawingml/2006/main" noChangeAspect="1"/>
             </wp:cNvGraphicFramePr>
@@ -1349,7 +1356,7 @@
               <a:graphicData uri="http://schemas.openxmlformats.org/drawingml/2006/picture">
                 <pic:pic xmlns:pic="http://schemas.openxmlformats.org/drawingml/2006/picture">
                   <pic:nvPicPr>
-                    <pic:cNvPr id="930681983" name="Picture 1" descr="A screenshot of a match&#10;&#10;Description automatically generated with low confidence"/>
+                    <pic:cNvPr id="1333965277" name=""/>
                     <pic:cNvPicPr/>
                   </pic:nvPicPr>
                   <pic:blipFill>
@@ -1361,7 +1368,7 @@
                   <pic:spPr>
                     <a:xfrm>
                       <a:off x="0" y="0"/>
-                      <a:ext cx="4658375" cy="1714739"/>
+                      <a:ext cx="4658375" cy="1733792"/>
                     </a:xfrm>
                     <a:prstGeom prst="rect">
                       <a:avLst/>
@@ -1377,13 +1384,14 @@
         <w:rPr>
           <w:rFonts w:ascii="Arial" w:eastAsia="Arial" w:hAnsi="Arial" w:cs="Arial"/>
           <w:i/>
+          <w:noProof/>
           <w:color w:val="C00000"/>
           <w:spacing w:val="-2"/>
           <w:sz w:val="24"/>
           <w:szCs w:val="24"/>
         </w:rPr>
         <w:drawing>
-          <wp:inline distT="0" distB="0" distL="0" distR="0" wp14:anchorId="27147893" wp14:editId="57626EE6">
+          <wp:inline distT="0" distB="0" distL="0" distR="0" wp14:anchorId="27147893" wp14:editId="04EC56FD">
             <wp:extent cx="4658375" cy="2029108"/>
             <wp:effectExtent l="0" t="0" r="8890" b="9525"/>
             <wp:docPr id="2093738651" name="Picture 1" descr="A picture containing text, screenshot, font, line&#10;&#10;Description automatically generated"/>
@@ -1892,6 +1900,22 @@
           <w:lang w:val="en-CA"/>
         </w:rPr>
       </w:pPr>
+    </w:p>
+    <w:p>
+      <w:pPr>
+        <w:pStyle w:val="ListParagraph"/>
+        <w:widowControl/>
+        <w:numPr>
+          <w:ilvl w:val="2"/>
+          <w:numId w:val="2"/>
+        </w:numPr>
+        <w:spacing w:before="120" w:after="120"/>
+        <w:jc w:val="both"/>
+        <w:rPr>
+          <w:rFonts w:ascii="Arial" w:hAnsi="Arial" w:cs="Arial"/>
+          <w:lang w:val="en-CA"/>
+        </w:rPr>
+      </w:pPr>
       <w:r>
         <w:rPr>
           <w:rFonts w:ascii="Arial" w:hAnsi="Arial" w:cs="Arial"/>
@@ -1914,10 +1938,10 @@
           <w:lang w:val="en-CA"/>
         </w:rPr>
         <w:drawing>
-          <wp:inline distT="0" distB="0" distL="0" distR="0" wp14:anchorId="0F805C77" wp14:editId="7213B46F">
-            <wp:extent cx="8743950" cy="6075491"/>
-            <wp:effectExtent l="0" t="0" r="0" b="1905"/>
-            <wp:docPr id="344771318" name="Picture 1"/>
+          <wp:inline distT="0" distB="0" distL="0" distR="0" wp14:anchorId="538EBFE3" wp14:editId="75CD0517">
+            <wp:extent cx="8455068" cy="5874334"/>
+            <wp:effectExtent l="0" t="0" r="3175" b="0"/>
+            <wp:docPr id="553634763" name="Picture 1"/>
             <wp:cNvGraphicFramePr>
               <a:graphicFrameLocks xmlns:a="http://schemas.openxmlformats.org/drawingml/2006/main" noChangeAspect="1"/>
             </wp:cNvGraphicFramePr>
@@ -1925,7 +1949,7 @@
               <a:graphicData uri="http://schemas.openxmlformats.org/drawingml/2006/picture">
                 <pic:pic xmlns:pic="http://schemas.openxmlformats.org/drawingml/2006/picture">
                   <pic:nvPicPr>
-                    <pic:cNvPr id="344771318" name="Picture 1"/>
+                    <pic:cNvPr id="0" name="Picture 1"/>
                     <pic:cNvPicPr>
                       <a:picLocks noChangeAspect="1" noChangeArrowheads="1"/>
                     </pic:cNvPicPr>
@@ -1946,7 +1970,7 @@
                   <pic:spPr bwMode="auto">
                     <a:xfrm>
                       <a:off x="0" y="0"/>
-                      <a:ext cx="8776076" cy="6097813"/>
+                      <a:ext cx="8469686" cy="5884490"/>
                     </a:xfrm>
                     <a:prstGeom prst="rect">
                       <a:avLst/>
@@ -2298,6 +2322,21 @@
     </w:p>
     <w:p>
       <w:pPr>
+        <w:pStyle w:val="NormalWeb"/>
+      </w:pPr>
+      <w:r>
+        <w:rPr>
+          <w:i/>
+          <w:iCs/>
+        </w:rPr>
+        <w:t>Lucid visual collaboration suite</w:t>
+      </w:r>
+      <w:r>
+        <w:t xml:space="preserve">. Lucid visual collaboration suite (n.d.) https://lucid.app/ </w:t>
+      </w:r>
+    </w:p>
+    <w:p>
+      <w:pPr>
         <w:ind w:left="5"/>
         <w:rPr>
           <w:rFonts w:ascii="Arial" w:eastAsia="Arial" w:hAnsi="Arial"/>
@@ -2306,15 +2345,6 @@
           <w:sz w:val="24"/>
         </w:rPr>
       </w:pPr>
-      <w:r>
-        <w:rPr>
-          <w:rFonts w:ascii="Arial" w:eastAsia="Arial" w:hAnsi="Arial"/>
-          <w:i/>
-          <w:color w:val="FF0000"/>
-          <w:sz w:val="24"/>
-        </w:rPr>
-        <w:t>[Include eventual references used here]</w:t>
-      </w:r>
     </w:p>
     <w:p>
       <w:pPr>

</xml_diff>